<commit_message>
Aggiunte varie e importanti
Correzione varie sezioni di teoria
Aggiunta esercizi
Aggiunta soluzioni B&B
Aggiunta e modifica Dualità (nuovi da risolvere)
Refactor corretto locazione esercizi AMPL
Aggiunte differenze di massima 6/7 CFU
</commit_message>
<xml_diff>
--- a/Esercizi/Dualità/Esercizi risolti Dualità.docx
+++ b/Esercizi/Dualità/Esercizi risolti Dualità.docx
@@ -18181,22 +18181,8 @@
       <w:r>
         <w:rPr>
           <w:rFonts w:eastAsiaTheme="minorEastAsia"/>
-        </w:rPr>
-        <w:br w:type="page"/>
-      </w:r>
-    </w:p>
-    <w:p>
-      <w:pPr>
-        <w:rPr>
-          <w:rFonts w:eastAsiaTheme="minorEastAsia"/>
-        </w:rPr>
-      </w:pPr>
-      <w:r>
-        <w:rPr>
-          <w:rFonts w:eastAsiaTheme="minorEastAsia"/>
           <w:noProof/>
         </w:rPr>
-        <w:lastRenderedPageBreak/>
         <w:drawing>
           <wp:inline distT="0" distB="0" distL="0" distR="0" wp14:anchorId="58442485" wp14:editId="57DDCD4C">
             <wp:extent cx="5174673" cy="1686413"/>
@@ -18239,28 +18225,19 @@
         <w:t>Per verificare se la soluzione proposta è ottima dobbiamo verificare che sia una soluzione primale ammissibile e che sia possibile trovare una soluzione del problema duale che sia ammissibile e in scarti complementari con la soluzione primale data.</w:t>
       </w:r>
     </w:p>
-    <w:p/>
     <w:p>
       <w:r>
         <w:br w:type="page"/>
       </w:r>
     </w:p>
     <w:p>
-      <w:pPr>
-        <w:rPr>
-          <w:rFonts w:eastAsiaTheme="minorEastAsia"/>
-        </w:rPr>
-      </w:pPr>
-      <w:r>
-        <w:rPr>
-          <w:rFonts w:eastAsiaTheme="minorEastAsia"/>
-        </w:rPr>
+      <w:r>
         <w:lastRenderedPageBreak/>
         <w:drawing>
-          <wp:inline distT="0" distB="0" distL="0" distR="0" wp14:anchorId="4248A803" wp14:editId="2567823A">
-            <wp:extent cx="4434840" cy="2092972"/>
-            <wp:effectExtent l="0" t="0" r="3810" b="2540"/>
-            <wp:docPr id="7" name="Immagine 7"/>
+          <wp:inline distT="0" distB="0" distL="0" distR="0" wp14:anchorId="24681613" wp14:editId="29C886FB">
+            <wp:extent cx="6120130" cy="499745"/>
+            <wp:effectExtent l="0" t="0" r="0" b="0"/>
+            <wp:docPr id="12" name="Immagine 12"/>
             <wp:cNvGraphicFramePr>
               <a:graphicFrameLocks xmlns:a="http://schemas.openxmlformats.org/drawingml/2006/main" noChangeAspect="1"/>
             </wp:cNvGraphicFramePr>
@@ -18280,6 +18257,100 @@
                   <pic:spPr>
                     <a:xfrm>
                       <a:off x="0" y="0"/>
+                      <a:ext cx="6120130" cy="499745"/>
+                    </a:xfrm>
+                    <a:prstGeom prst="rect">
+                      <a:avLst/>
+                    </a:prstGeom>
+                  </pic:spPr>
+                </pic:pic>
+              </a:graphicData>
+            </a:graphic>
+          </wp:inline>
+        </w:drawing>
+      </w:r>
+    </w:p>
+    <w:p>
+      <w:r>
+        <w:drawing>
+          <wp:inline distT="0" distB="0" distL="0" distR="0" wp14:anchorId="2BFF5D5F" wp14:editId="7EADD36F">
+            <wp:extent cx="2110923" cy="1249788"/>
+            <wp:effectExtent l="0" t="0" r="3810" b="7620"/>
+            <wp:docPr id="13" name="Immagine 13" descr="Immagine che contiene testo&#10;&#10;Descrizione generata automaticamente"/>
+            <wp:cNvGraphicFramePr>
+              <a:graphicFrameLocks xmlns:a="http://schemas.openxmlformats.org/drawingml/2006/main" noChangeAspect="1"/>
+            </wp:cNvGraphicFramePr>
+            <a:graphic xmlns:a="http://schemas.openxmlformats.org/drawingml/2006/main">
+              <a:graphicData uri="http://schemas.openxmlformats.org/drawingml/2006/picture">
+                <pic:pic xmlns:pic="http://schemas.openxmlformats.org/drawingml/2006/picture">
+                  <pic:nvPicPr>
+                    <pic:cNvPr id="13" name="Immagine 13" descr="Immagine che contiene testo&#10;&#10;Descrizione generata automaticamente"/>
+                    <pic:cNvPicPr/>
+                  </pic:nvPicPr>
+                  <pic:blipFill>
+                    <a:blip r:embed="rId12"/>
+                    <a:stretch>
+                      <a:fillRect/>
+                    </a:stretch>
+                  </pic:blipFill>
+                  <pic:spPr>
+                    <a:xfrm>
+                      <a:off x="0" y="0"/>
+                      <a:ext cx="2110923" cy="1249788"/>
+                    </a:xfrm>
+                    <a:prstGeom prst="rect">
+                      <a:avLst/>
+                    </a:prstGeom>
+                  </pic:spPr>
+                </pic:pic>
+              </a:graphicData>
+            </a:graphic>
+          </wp:inline>
+        </w:drawing>
+      </w:r>
+    </w:p>
+    <w:p/>
+    <w:p>
+      <w:r>
+        <w:br w:type="page"/>
+      </w:r>
+    </w:p>
+    <w:p>
+      <w:pPr>
+        <w:rPr>
+          <w:rFonts w:eastAsiaTheme="minorEastAsia"/>
+        </w:rPr>
+      </w:pPr>
+      <w:r>
+        <w:rPr>
+          <w:rFonts w:eastAsiaTheme="minorEastAsia"/>
+          <w:noProof/>
+        </w:rPr>
+        <w:lastRenderedPageBreak/>
+        <w:drawing>
+          <wp:inline distT="0" distB="0" distL="0" distR="0" wp14:anchorId="4248A803" wp14:editId="2567823A">
+            <wp:extent cx="4434840" cy="2092972"/>
+            <wp:effectExtent l="0" t="0" r="3810" b="2540"/>
+            <wp:docPr id="7" name="Immagine 7"/>
+            <wp:cNvGraphicFramePr>
+              <a:graphicFrameLocks xmlns:a="http://schemas.openxmlformats.org/drawingml/2006/main" noChangeAspect="1"/>
+            </wp:cNvGraphicFramePr>
+            <a:graphic xmlns:a="http://schemas.openxmlformats.org/drawingml/2006/main">
+              <a:graphicData uri="http://schemas.openxmlformats.org/drawingml/2006/picture">
+                <pic:pic xmlns:pic="http://schemas.openxmlformats.org/drawingml/2006/picture">
+                  <pic:nvPicPr>
+                    <pic:cNvPr id="1" name=""/>
+                    <pic:cNvPicPr/>
+                  </pic:nvPicPr>
+                  <pic:blipFill>
+                    <a:blip r:embed="rId13"/>
+                    <a:stretch>
+                      <a:fillRect/>
+                    </a:stretch>
+                  </pic:blipFill>
+                  <pic:spPr>
+                    <a:xfrm>
+                      <a:off x="0" y="0"/>
                       <a:ext cx="4444820" cy="2097682"/>
                     </a:xfrm>
                     <a:prstGeom prst="rect">
@@ -18320,6 +18391,7 @@
       <w:r>
         <w:rPr>
           <w:rFonts w:eastAsiaTheme="minorEastAsia"/>
+          <w:noProof/>
         </w:rPr>
         <w:drawing>
           <wp:inline distT="0" distB="0" distL="0" distR="0" wp14:anchorId="72AD092C" wp14:editId="471384F4">
@@ -18337,7 +18409,7 @@
                     <pic:cNvPicPr/>
                   </pic:nvPicPr>
                   <pic:blipFill>
-                    <a:blip r:embed="rId12"/>
+                    <a:blip r:embed="rId14"/>
                     <a:stretch>
                       <a:fillRect/>
                     </a:stretch>
@@ -18367,6 +18439,7 @@
       <w:r>
         <w:rPr>
           <w:rFonts w:eastAsiaTheme="minorEastAsia"/>
+          <w:noProof/>
         </w:rPr>
         <w:drawing>
           <wp:anchor distT="0" distB="0" distL="114300" distR="114300" simplePos="0" relativeHeight="251658240" behindDoc="0" locked="0" layoutInCell="1" allowOverlap="1" wp14:anchorId="489C1686" wp14:editId="659E3915">
@@ -18392,7 +18465,7 @@
                     <pic:cNvPicPr/>
                   </pic:nvPicPr>
                   <pic:blipFill>
-                    <a:blip r:embed="rId13">
+                    <a:blip r:embed="rId15">
                       <a:extLst>
                         <a:ext uri="{28A0092B-C50C-407E-A947-70E740481C1C}">
                           <a14:useLocalDpi xmlns:a14="http://schemas.microsoft.com/office/drawing/2010/main" val="0"/>
@@ -18504,6 +18577,7 @@
       <w:r>
         <w:rPr>
           <w:rFonts w:eastAsiaTheme="minorEastAsia"/>
+          <w:noProof/>
         </w:rPr>
         <w:lastRenderedPageBreak/>
         <w:drawing>
@@ -18530,7 +18604,7 @@
                     <pic:cNvPicPr/>
                   </pic:nvPicPr>
                   <pic:blipFill>
-                    <a:blip r:embed="rId14">
+                    <a:blip r:embed="rId16">
                       <a:extLst>
                         <a:ext uri="{28A0092B-C50C-407E-A947-70E740481C1C}">
                           <a14:useLocalDpi xmlns:a14="http://schemas.microsoft.com/office/drawing/2010/main" val="0"/>
@@ -18573,6 +18647,7 @@
       <w:r>
         <w:rPr>
           <w:rFonts w:eastAsiaTheme="minorEastAsia"/>
+          <w:noProof/>
         </w:rPr>
         <w:drawing>
           <wp:inline distT="0" distB="0" distL="0" distR="0" wp14:anchorId="742161C2" wp14:editId="493A8543">
@@ -18590,7 +18665,7 @@
                     <pic:cNvPicPr/>
                   </pic:nvPicPr>
                   <pic:blipFill>
-                    <a:blip r:embed="rId15"/>
+                    <a:blip r:embed="rId17"/>
                     <a:stretch>
                       <a:fillRect/>
                     </a:stretch>

</xml_diff>